<commit_message>
[CHORE] Ready File for Bookbind pt2
</commit_message>
<xml_diff>
--- a/To be Merged/Merged v8.0.0/References.docx
+++ b/To be Merged/Merged v8.0.0/References.docx
@@ -1,6 +1,6 @@
 
 <file path=word/document.xml><?xml version="1.0" encoding="utf-8"?>
-<w:document xmlns:wpc="http://schemas.microsoft.com/office/word/2010/wordprocessingCanvas" xmlns:cx="http://schemas.microsoft.com/office/drawing/2014/chartex" xmlns:cx1="http://schemas.microsoft.com/office/drawing/2015/9/8/chartex" xmlns:mc="http://schemas.openxmlformats.org/markup-compatibility/2006" xmlns:o="urn:schemas-microsoft-com:office:office" xmlns:r="http://schemas.openxmlformats.org/officeDocument/2006/relationships" xmlns:m="http://schemas.openxmlformats.org/officeDocument/2006/math" xmlns:v="urn:schemas-microsoft-com:vml" xmlns:wp14="http://schemas.microsoft.com/office/word/2010/wordprocessingDrawing" xmlns:wp="http://schemas.openxmlformats.org/drawingml/2006/wordprocessingDrawing" xmlns:w10="urn:schemas-microsoft-com:office:word" xmlns:w="http://schemas.openxmlformats.org/wordprocessingml/2006/main" xmlns:w14="http://schemas.microsoft.com/office/word/2010/wordml" xmlns:w15="http://schemas.microsoft.com/office/word/2012/wordml" xmlns:w16se="http://schemas.microsoft.com/office/word/2015/wordml/symex" xmlns:wpg="http://schemas.microsoft.com/office/word/2010/wordprocessingGroup" xmlns:wpi="http://schemas.microsoft.com/office/word/2010/wordprocessingInk" xmlns:wne="http://schemas.microsoft.com/office/word/2006/wordml" xmlns:wps="http://schemas.microsoft.com/office/word/2010/wordprocessingShape" mc:Ignorable="w14 w15 w16se wp14">
+<w:document xmlns:wpc="http://schemas.microsoft.com/office/word/2010/wordprocessingCanvas" xmlns:cx="http://schemas.microsoft.com/office/drawing/2014/chartex" xmlns:cx1="http://schemas.microsoft.com/office/drawing/2015/9/8/chartex" xmlns:cx2="http://schemas.microsoft.com/office/drawing/2015/10/21/chartex" xmlns:cx3="http://schemas.microsoft.com/office/drawing/2016/5/9/chartex" xmlns:cx4="http://schemas.microsoft.com/office/drawing/2016/5/10/chartex" xmlns:cx5="http://schemas.microsoft.com/office/drawing/2016/5/11/chartex" xmlns:cx6="http://schemas.microsoft.com/office/drawing/2016/5/12/chartex" xmlns:cx7="http://schemas.microsoft.com/office/drawing/2016/5/13/chartex" xmlns:cx8="http://schemas.microsoft.com/office/drawing/2016/5/14/chartex" xmlns:mc="http://schemas.openxmlformats.org/markup-compatibility/2006" xmlns:aink="http://schemas.microsoft.com/office/drawing/2016/ink" xmlns:am3d="http://schemas.microsoft.com/office/drawing/2017/model3d" xmlns:o="urn:schemas-microsoft-com:office:office" xmlns:oel="http://schemas.microsoft.com/office/2019/extlst" xmlns:r="http://schemas.openxmlformats.org/officeDocument/2006/relationships" xmlns:m="http://schemas.openxmlformats.org/officeDocument/2006/math" xmlns:v="urn:schemas-microsoft-com:vml" xmlns:wp14="http://schemas.microsoft.com/office/word/2010/wordprocessingDrawing" xmlns:wp="http://schemas.openxmlformats.org/drawingml/2006/wordprocessingDrawing" xmlns:w10="urn:schemas-microsoft-com:office:word" xmlns:w="http://schemas.openxmlformats.org/wordprocessingml/2006/main" xmlns:w14="http://schemas.microsoft.com/office/word/2010/wordml" xmlns:w15="http://schemas.microsoft.com/office/word/2012/wordml" xmlns:w16cex="http://schemas.microsoft.com/office/word/2018/wordml/cex" xmlns:w16cid="http://schemas.microsoft.com/office/word/2016/wordml/cid" xmlns:w16="http://schemas.microsoft.com/office/word/2018/wordml" xmlns:w16sdtdh="http://schemas.microsoft.com/office/word/2020/wordml/sdtdatahash" xmlns:w16se="http://schemas.microsoft.com/office/word/2015/wordml/symex" xmlns:wpg="http://schemas.microsoft.com/office/word/2010/wordprocessingGroup" xmlns:wpi="http://schemas.microsoft.com/office/word/2010/wordprocessingInk" xmlns:wne="http://schemas.microsoft.com/office/word/2006/wordml" xmlns:wps="http://schemas.microsoft.com/office/word/2010/wordprocessingShape" mc:Ignorable="w14 w15 w16se w16cid w16 w16cex w16sdtdh wp14">
   <w:body>
     <w:p>
       <w:pPr>
@@ -85,7 +85,7 @@
           </mc:Choice>
           <mc:Fallback>
             <w:pict>
-              <v:rect w14:anchorId="4861DEE1" id="Rectangle 6" o:spid="_x0000_s1026" style="position:absolute;margin-left:311.85pt;margin-top:-26.3pt;width:123pt;height:12.05pt;z-index:251659776;visibility:visible;mso-wrap-style:square;mso-width-percent:0;mso-height-percent:0;mso-wrap-distance-left:9pt;mso-wrap-distance-top:0;mso-wrap-distance-right:9pt;mso-wrap-distance-bottom:0;mso-position-horizontal:absolute;mso-position-horizontal-relative:text;mso-position-vertical:absolute;mso-position-vertical-relative:text;mso-width-percent:0;mso-height-percent:0;mso-width-relative:page;mso-height-relative:page;v-text-anchor:top" o:gfxdata="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" stroked="f"/>
+              <v:rect w14:anchorId="77DACDB1" id="Rectangle 6" o:spid="_x0000_s1026" style="position:absolute;margin-left:311.85pt;margin-top:-26.3pt;width:123pt;height:12.05pt;z-index:251659776;visibility:visible;mso-wrap-style:square;mso-width-percent:0;mso-height-percent:0;mso-wrap-distance-left:9pt;mso-wrap-distance-top:0;mso-wrap-distance-right:9pt;mso-wrap-distance-bottom:0;mso-position-horizontal:absolute;mso-position-horizontal-relative:text;mso-position-vertical:absolute;mso-position-vertical-relative:text;mso-width-percent:0;mso-height-percent:0;mso-width-relative:page;mso-height-relative:page;v-text-anchor:top" o:gfxdata="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" stroked="f"/>
             </w:pict>
           </mc:Fallback>
         </mc:AlternateContent>
@@ -280,11 +280,33 @@
           <w:rFonts w:ascii="Courier New" w:eastAsia="Courier New" w:hAnsi="Courier New" w:cs="Courier New"/>
         </w:rPr>
       </w:pPr>
-      <w:r>
-        <w:rPr>
-          <w:rFonts w:ascii="Courier New" w:eastAsia="Courier New" w:hAnsi="Courier New" w:cs="Courier New"/>
-        </w:rPr>
-        <w:t xml:space="preserve">Creace, S. &amp; Querini, G. (2011). </w:t>
+      <w:proofErr w:type="spellStart"/>
+      <w:r>
+        <w:rPr>
+          <w:rFonts w:ascii="Courier New" w:eastAsia="Courier New" w:hAnsi="Courier New" w:cs="Courier New"/>
+        </w:rPr>
+        <w:t>Creace</w:t>
+      </w:r>
+      <w:proofErr w:type="spellEnd"/>
+      <w:r>
+        <w:rPr>
+          <w:rFonts w:ascii="Courier New" w:eastAsia="Courier New" w:hAnsi="Courier New" w:cs="Courier New"/>
+        </w:rPr>
+        <w:t xml:space="preserve">, S. &amp; </w:t>
+      </w:r>
+      <w:proofErr w:type="spellStart"/>
+      <w:r>
+        <w:rPr>
+          <w:rFonts w:ascii="Courier New" w:eastAsia="Courier New" w:hAnsi="Courier New" w:cs="Courier New"/>
+        </w:rPr>
+        <w:t>Querini</w:t>
+      </w:r>
+      <w:proofErr w:type="spellEnd"/>
+      <w:r>
+        <w:rPr>
+          <w:rFonts w:ascii="Courier New" w:eastAsia="Courier New" w:hAnsi="Courier New" w:cs="Courier New"/>
+        </w:rPr>
+        <w:t xml:space="preserve">, G. (2011). </w:t>
       </w:r>
       <w:r>
         <w:rPr>
@@ -431,7 +453,25 @@
           <w:rFonts w:ascii="Courier New" w:eastAsia="Courier New" w:hAnsi="Courier New" w:cs="Courier New"/>
           <w:u w:val="single"/>
         </w:rPr>
-        <w:t>Destination Information Management System For Tourist:Computer Science and Telecommunications.</w:t>
+        <w:t xml:space="preserve">Destination Information Management System For </w:t>
+      </w:r>
+      <w:proofErr w:type="spellStart"/>
+      <w:proofErr w:type="gramStart"/>
+      <w:r>
+        <w:rPr>
+          <w:rFonts w:ascii="Courier New" w:eastAsia="Courier New" w:hAnsi="Courier New" w:cs="Courier New"/>
+          <w:u w:val="single"/>
+        </w:rPr>
+        <w:t>Tourist:Computer</w:t>
+      </w:r>
+      <w:proofErr w:type="spellEnd"/>
+      <w:proofErr w:type="gramEnd"/>
+      <w:r>
+        <w:rPr>
+          <w:rFonts w:ascii="Courier New" w:eastAsia="Courier New" w:hAnsi="Courier New" w:cs="Courier New"/>
+          <w:u w:val="single"/>
+        </w:rPr>
+        <w:t xml:space="preserve"> Science and Telecommunications.</w:t>
       </w:r>
       <w:r>
         <w:rPr>
@@ -1242,13 +1282,42 @@
         </w:rPr>
       </w:pPr>
     </w:p>
+    <w:p>
+      <w:pPr>
+        <w:spacing w:line="480" w:lineRule="auto"/>
+        <w:ind w:left="720" w:hanging="720"/>
+        <w:rPr>
+          <w:rFonts w:ascii="Courier New" w:eastAsia="Courier New" w:hAnsi="Courier New" w:cs="Courier New"/>
+          <w:color w:val="000000" w:themeColor="text1"/>
+          <w:u w:val="single"/>
+        </w:rPr>
+        <w:sectPr>
+          <w:headerReference w:type="even" r:id="rId21"/>
+          <w:headerReference w:type="default" r:id="rId22"/>
+          <w:footerReference w:type="even" r:id="rId23"/>
+          <w:footerReference w:type="default" r:id="rId24"/>
+          <w:headerReference w:type="first" r:id="rId25"/>
+          <w:footerReference w:type="first" r:id="rId26"/>
+          <w:pgSz w:w="12240" w:h="15840"/>
+          <w:pgMar w:top="1440" w:right="1440" w:bottom="1440" w:left="2160" w:header="720" w:footer="720" w:gutter="0"/>
+          <w:pgNumType w:start="74"/>
+          <w:cols w:space="720"/>
+          <w:docGrid w:linePitch="360"/>
+        </w:sectPr>
+      </w:pPr>
+    </w:p>
+    <w:p>
+      <w:pPr>
+        <w:spacing w:line="480" w:lineRule="auto"/>
+        <w:ind w:left="720" w:hanging="720"/>
+        <w:rPr>
+          <w:rFonts w:ascii="Courier New" w:eastAsia="Courier New" w:hAnsi="Courier New" w:cs="Courier New"/>
+          <w:color w:val="000000" w:themeColor="text1"/>
+          <w:u w:val="single"/>
+        </w:rPr>
+      </w:pPr>
+    </w:p>
     <w:sectPr>
-      <w:headerReference w:type="even" r:id="rId21"/>
-      <w:headerReference w:type="default" r:id="rId22"/>
-      <w:footerReference w:type="even" r:id="rId23"/>
-      <w:footerReference w:type="default" r:id="rId24"/>
-      <w:headerReference w:type="first" r:id="rId25"/>
-      <w:footerReference w:type="first" r:id="rId26"/>
       <w:pgSz w:w="12240" w:h="15840"/>
       <w:pgMar w:top="1440" w:right="1440" w:bottom="1440" w:left="2160" w:header="720" w:footer="720" w:gutter="0"/>
       <w:pgNumType w:start="74"/>
@@ -1260,7 +1329,7 @@
 </file>
 
 <file path=word/endnotes.xml><?xml version="1.0" encoding="utf-8"?>
-<w:endnotes xmlns:wpc="http://schemas.microsoft.com/office/word/2010/wordprocessingCanvas" xmlns:cx="http://schemas.microsoft.com/office/drawing/2014/chartex" xmlns:cx1="http://schemas.microsoft.com/office/drawing/2015/9/8/chartex" xmlns:mc="http://schemas.openxmlformats.org/markup-compatibility/2006" xmlns:o="urn:schemas-microsoft-com:office:office" xmlns:r="http://schemas.openxmlformats.org/officeDocument/2006/relationships" xmlns:m="http://schemas.openxmlformats.org/officeDocument/2006/math" xmlns:v="urn:schemas-microsoft-com:vml" xmlns:wp14="http://schemas.microsoft.com/office/word/2010/wordprocessingDrawing" xmlns:wp="http://schemas.openxmlformats.org/drawingml/2006/wordprocessingDrawing" xmlns:w10="urn:schemas-microsoft-com:office:word" xmlns:w="http://schemas.openxmlformats.org/wordprocessingml/2006/main" xmlns:w14="http://schemas.microsoft.com/office/word/2010/wordml" xmlns:w15="http://schemas.microsoft.com/office/word/2012/wordml" xmlns:w16se="http://schemas.microsoft.com/office/word/2015/wordml/symex" xmlns:wpg="http://schemas.microsoft.com/office/word/2010/wordprocessingGroup" xmlns:wpi="http://schemas.microsoft.com/office/word/2010/wordprocessingInk" xmlns:wne="http://schemas.microsoft.com/office/word/2006/wordml" xmlns:wps="http://schemas.microsoft.com/office/word/2010/wordprocessingShape" mc:Ignorable="w14 w15 w16se wp14">
+<w:endnotes xmlns:wpc="http://schemas.microsoft.com/office/word/2010/wordprocessingCanvas" xmlns:cx="http://schemas.microsoft.com/office/drawing/2014/chartex" xmlns:cx1="http://schemas.microsoft.com/office/drawing/2015/9/8/chartex" xmlns:cx2="http://schemas.microsoft.com/office/drawing/2015/10/21/chartex" xmlns:cx3="http://schemas.microsoft.com/office/drawing/2016/5/9/chartex" xmlns:cx4="http://schemas.microsoft.com/office/drawing/2016/5/10/chartex" xmlns:cx5="http://schemas.microsoft.com/office/drawing/2016/5/11/chartex" xmlns:cx6="http://schemas.microsoft.com/office/drawing/2016/5/12/chartex" xmlns:cx7="http://schemas.microsoft.com/office/drawing/2016/5/13/chartex" xmlns:cx8="http://schemas.microsoft.com/office/drawing/2016/5/14/chartex" xmlns:mc="http://schemas.openxmlformats.org/markup-compatibility/2006" xmlns:aink="http://schemas.microsoft.com/office/drawing/2016/ink" xmlns:am3d="http://schemas.microsoft.com/office/drawing/2017/model3d" xmlns:o="urn:schemas-microsoft-com:office:office" xmlns:oel="http://schemas.microsoft.com/office/2019/extlst" xmlns:r="http://schemas.openxmlformats.org/officeDocument/2006/relationships" xmlns:m="http://schemas.openxmlformats.org/officeDocument/2006/math" xmlns:v="urn:schemas-microsoft-com:vml" xmlns:wp14="http://schemas.microsoft.com/office/word/2010/wordprocessingDrawing" xmlns:wp="http://schemas.openxmlformats.org/drawingml/2006/wordprocessingDrawing" xmlns:w10="urn:schemas-microsoft-com:office:word" xmlns:w="http://schemas.openxmlformats.org/wordprocessingml/2006/main" xmlns:w14="http://schemas.microsoft.com/office/word/2010/wordml" xmlns:w15="http://schemas.microsoft.com/office/word/2012/wordml" xmlns:w16cex="http://schemas.microsoft.com/office/word/2018/wordml/cex" xmlns:w16cid="http://schemas.microsoft.com/office/word/2016/wordml/cid" xmlns:w16="http://schemas.microsoft.com/office/word/2018/wordml" xmlns:w16sdtdh="http://schemas.microsoft.com/office/word/2020/wordml/sdtdatahash" xmlns:w16se="http://schemas.microsoft.com/office/word/2015/wordml/symex" xmlns:wpg="http://schemas.microsoft.com/office/word/2010/wordprocessingGroup" xmlns:wpi="http://schemas.microsoft.com/office/word/2010/wordprocessingInk" xmlns:wne="http://schemas.microsoft.com/office/word/2006/wordml" xmlns:wps="http://schemas.microsoft.com/office/word/2010/wordprocessingShape" mc:Ignorable="w14 w15 w16se w16cid w16 w16cex w16sdtdh wp14">
   <w:endnote w:type="separator" w:id="-1">
     <w:p>
       <w:r>
@@ -1279,7 +1348,7 @@
 </file>
 
 <file path=word/footer1.xml><?xml version="1.0" encoding="utf-8"?>
-<w:ftr xmlns:wpc="http://schemas.microsoft.com/office/word/2010/wordprocessingCanvas" xmlns:cx="http://schemas.microsoft.com/office/drawing/2014/chartex" xmlns:cx1="http://schemas.microsoft.com/office/drawing/2015/9/8/chartex" xmlns:mc="http://schemas.openxmlformats.org/markup-compatibility/2006" xmlns:o="urn:schemas-microsoft-com:office:office" xmlns:r="http://schemas.openxmlformats.org/officeDocument/2006/relationships" xmlns:m="http://schemas.openxmlformats.org/officeDocument/2006/math" xmlns:v="urn:schemas-microsoft-com:vml" xmlns:wp14="http://schemas.microsoft.com/office/word/2010/wordprocessingDrawing" xmlns:wp="http://schemas.openxmlformats.org/drawingml/2006/wordprocessingDrawing" xmlns:w10="urn:schemas-microsoft-com:office:word" xmlns:w="http://schemas.openxmlformats.org/wordprocessingml/2006/main" xmlns:w14="http://schemas.microsoft.com/office/word/2010/wordml" xmlns:w15="http://schemas.microsoft.com/office/word/2012/wordml" xmlns:w16se="http://schemas.microsoft.com/office/word/2015/wordml/symex" xmlns:wpg="http://schemas.microsoft.com/office/word/2010/wordprocessingGroup" xmlns:wpi="http://schemas.microsoft.com/office/word/2010/wordprocessingInk" xmlns:wne="http://schemas.microsoft.com/office/word/2006/wordml" xmlns:wps="http://schemas.microsoft.com/office/word/2010/wordprocessingShape" mc:Ignorable="w14 w15 w16se wp14">
+<w:ftr xmlns:wpc="http://schemas.microsoft.com/office/word/2010/wordprocessingCanvas" xmlns:cx="http://schemas.microsoft.com/office/drawing/2014/chartex" xmlns:cx1="http://schemas.microsoft.com/office/drawing/2015/9/8/chartex" xmlns:cx2="http://schemas.microsoft.com/office/drawing/2015/10/21/chartex" xmlns:cx3="http://schemas.microsoft.com/office/drawing/2016/5/9/chartex" xmlns:cx4="http://schemas.microsoft.com/office/drawing/2016/5/10/chartex" xmlns:cx5="http://schemas.microsoft.com/office/drawing/2016/5/11/chartex" xmlns:cx6="http://schemas.microsoft.com/office/drawing/2016/5/12/chartex" xmlns:cx7="http://schemas.microsoft.com/office/drawing/2016/5/13/chartex" xmlns:cx8="http://schemas.microsoft.com/office/drawing/2016/5/14/chartex" xmlns:mc="http://schemas.openxmlformats.org/markup-compatibility/2006" xmlns:aink="http://schemas.microsoft.com/office/drawing/2016/ink" xmlns:am3d="http://schemas.microsoft.com/office/drawing/2017/model3d" xmlns:o="urn:schemas-microsoft-com:office:office" xmlns:oel="http://schemas.microsoft.com/office/2019/extlst" xmlns:r="http://schemas.openxmlformats.org/officeDocument/2006/relationships" xmlns:m="http://schemas.openxmlformats.org/officeDocument/2006/math" xmlns:v="urn:schemas-microsoft-com:vml" xmlns:wp14="http://schemas.microsoft.com/office/word/2010/wordprocessingDrawing" xmlns:wp="http://schemas.openxmlformats.org/drawingml/2006/wordprocessingDrawing" xmlns:w10="urn:schemas-microsoft-com:office:word" xmlns:w="http://schemas.openxmlformats.org/wordprocessingml/2006/main" xmlns:w14="http://schemas.microsoft.com/office/word/2010/wordml" xmlns:w15="http://schemas.microsoft.com/office/word/2012/wordml" xmlns:w16cex="http://schemas.microsoft.com/office/word/2018/wordml/cex" xmlns:w16cid="http://schemas.microsoft.com/office/word/2016/wordml/cid" xmlns:w16="http://schemas.microsoft.com/office/word/2018/wordml" xmlns:w16sdtdh="http://schemas.microsoft.com/office/word/2020/wordml/sdtdatahash" xmlns:w16se="http://schemas.microsoft.com/office/word/2015/wordml/symex" xmlns:wpg="http://schemas.microsoft.com/office/word/2010/wordprocessingGroup" xmlns:wpi="http://schemas.microsoft.com/office/word/2010/wordprocessingInk" xmlns:wne="http://schemas.microsoft.com/office/word/2006/wordml" xmlns:wps="http://schemas.microsoft.com/office/word/2010/wordprocessingShape" mc:Ignorable="w14 w15 w16se w16cid w16 w16cex w16sdtdh wp14">
   <w:p>
     <w:pPr>
       <w:pStyle w:val="Footer"/>
@@ -1289,7 +1358,7 @@
 </file>
 
 <file path=word/footer2.xml><?xml version="1.0" encoding="utf-8"?>
-<w:ftr xmlns:wpc="http://schemas.microsoft.com/office/word/2010/wordprocessingCanvas" xmlns:cx="http://schemas.microsoft.com/office/drawing/2014/chartex" xmlns:cx1="http://schemas.microsoft.com/office/drawing/2015/9/8/chartex" xmlns:mc="http://schemas.openxmlformats.org/markup-compatibility/2006" xmlns:o="urn:schemas-microsoft-com:office:office" xmlns:r="http://schemas.openxmlformats.org/officeDocument/2006/relationships" xmlns:m="http://schemas.openxmlformats.org/officeDocument/2006/math" xmlns:v="urn:schemas-microsoft-com:vml" xmlns:wp14="http://schemas.microsoft.com/office/word/2010/wordprocessingDrawing" xmlns:wp="http://schemas.openxmlformats.org/drawingml/2006/wordprocessingDrawing" xmlns:w10="urn:schemas-microsoft-com:office:word" xmlns:w="http://schemas.openxmlformats.org/wordprocessingml/2006/main" xmlns:w14="http://schemas.microsoft.com/office/word/2010/wordml" xmlns:w15="http://schemas.microsoft.com/office/word/2012/wordml" xmlns:w16se="http://schemas.microsoft.com/office/word/2015/wordml/symex" xmlns:wpg="http://schemas.microsoft.com/office/word/2010/wordprocessingGroup" xmlns:wpi="http://schemas.microsoft.com/office/word/2010/wordprocessingInk" xmlns:wne="http://schemas.microsoft.com/office/word/2006/wordml" xmlns:wps="http://schemas.microsoft.com/office/word/2010/wordprocessingShape" mc:Ignorable="w14 w15 w16se wp14">
+<w:ftr xmlns:wpc="http://schemas.microsoft.com/office/word/2010/wordprocessingCanvas" xmlns:cx="http://schemas.microsoft.com/office/drawing/2014/chartex" xmlns:cx1="http://schemas.microsoft.com/office/drawing/2015/9/8/chartex" xmlns:cx2="http://schemas.microsoft.com/office/drawing/2015/10/21/chartex" xmlns:cx3="http://schemas.microsoft.com/office/drawing/2016/5/9/chartex" xmlns:cx4="http://schemas.microsoft.com/office/drawing/2016/5/10/chartex" xmlns:cx5="http://schemas.microsoft.com/office/drawing/2016/5/11/chartex" xmlns:cx6="http://schemas.microsoft.com/office/drawing/2016/5/12/chartex" xmlns:cx7="http://schemas.microsoft.com/office/drawing/2016/5/13/chartex" xmlns:cx8="http://schemas.microsoft.com/office/drawing/2016/5/14/chartex" xmlns:mc="http://schemas.openxmlformats.org/markup-compatibility/2006" xmlns:aink="http://schemas.microsoft.com/office/drawing/2016/ink" xmlns:am3d="http://schemas.microsoft.com/office/drawing/2017/model3d" xmlns:o="urn:schemas-microsoft-com:office:office" xmlns:oel="http://schemas.microsoft.com/office/2019/extlst" xmlns:r="http://schemas.openxmlformats.org/officeDocument/2006/relationships" xmlns:m="http://schemas.openxmlformats.org/officeDocument/2006/math" xmlns:v="urn:schemas-microsoft-com:vml" xmlns:wp14="http://schemas.microsoft.com/office/word/2010/wordprocessingDrawing" xmlns:wp="http://schemas.openxmlformats.org/drawingml/2006/wordprocessingDrawing" xmlns:w10="urn:schemas-microsoft-com:office:word" xmlns:w="http://schemas.openxmlformats.org/wordprocessingml/2006/main" xmlns:w14="http://schemas.microsoft.com/office/word/2010/wordml" xmlns:w15="http://schemas.microsoft.com/office/word/2012/wordml" xmlns:w16cex="http://schemas.microsoft.com/office/word/2018/wordml/cex" xmlns:w16cid="http://schemas.microsoft.com/office/word/2016/wordml/cid" xmlns:w16="http://schemas.microsoft.com/office/word/2018/wordml" xmlns:w16sdtdh="http://schemas.microsoft.com/office/word/2020/wordml/sdtdatahash" xmlns:w16se="http://schemas.microsoft.com/office/word/2015/wordml/symex" xmlns:wpg="http://schemas.microsoft.com/office/word/2010/wordprocessingGroup" xmlns:wpi="http://schemas.microsoft.com/office/word/2010/wordprocessingInk" xmlns:wne="http://schemas.microsoft.com/office/word/2006/wordml" xmlns:wps="http://schemas.microsoft.com/office/word/2010/wordprocessingShape" mc:Ignorable="w14 w15 w16se w16cid w16 w16cex w16sdtdh wp14">
   <w:p>
     <w:pPr>
       <w:pStyle w:val="Footer"/>
@@ -1361,7 +1430,7 @@
         </mc:Choice>
         <mc:Fallback>
           <w:pict>
-            <v:line w14:anchorId="4A8F82E2" id="Straight Connector 3" o:spid="_x0000_s1026" style="position:absolute;z-index:-251720704;visibility:visible;mso-wrap-style:square;mso-width-percent:0;mso-wrap-distance-left:9pt;mso-wrap-distance-top:0;mso-wrap-distance-right:9pt;mso-wrap-distance-bottom:0;mso-position-horizontal:absolute;mso-position-horizontal-relative:text;mso-position-vertical:absolute;mso-position-vertical-relative:text;mso-width-percent:0;mso-width-relative:margin" from="-.1pt,-13.5pt" to="431.9pt,-13.5pt" o:gfxdata="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" strokecolor="#0070c0" strokeweight="2.5pt"/>
+            <v:line w14:anchorId="7022F03B" id="Straight Connector 3" o:spid="_x0000_s1026" style="position:absolute;z-index:-251720704;visibility:visible;mso-wrap-style:square;mso-width-percent:0;mso-wrap-distance-left:9pt;mso-wrap-distance-top:0;mso-wrap-distance-right:9pt;mso-wrap-distance-bottom:0;mso-position-horizontal:absolute;mso-position-horizontal-relative:text;mso-position-vertical:absolute;mso-position-vertical-relative:text;mso-width-percent:0;mso-width-relative:margin" from="-.1pt,-13.5pt" to="431.9pt,-13.5pt" o:gfxdata="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" strokecolor="#0070c0" strokeweight="2.5pt"/>
           </w:pict>
         </mc:Fallback>
       </mc:AlternateContent>
@@ -1371,7 +1440,7 @@
 </file>
 
 <file path=word/footer3.xml><?xml version="1.0" encoding="utf-8"?>
-<w:ftr xmlns:wpc="http://schemas.microsoft.com/office/word/2010/wordprocessingCanvas" xmlns:cx="http://schemas.microsoft.com/office/drawing/2014/chartex" xmlns:cx1="http://schemas.microsoft.com/office/drawing/2015/9/8/chartex" xmlns:mc="http://schemas.openxmlformats.org/markup-compatibility/2006" xmlns:o="urn:schemas-microsoft-com:office:office" xmlns:r="http://schemas.openxmlformats.org/officeDocument/2006/relationships" xmlns:m="http://schemas.openxmlformats.org/officeDocument/2006/math" xmlns:v="urn:schemas-microsoft-com:vml" xmlns:wp14="http://schemas.microsoft.com/office/word/2010/wordprocessingDrawing" xmlns:wp="http://schemas.openxmlformats.org/drawingml/2006/wordprocessingDrawing" xmlns:w10="urn:schemas-microsoft-com:office:word" xmlns:w="http://schemas.openxmlformats.org/wordprocessingml/2006/main" xmlns:w14="http://schemas.microsoft.com/office/word/2010/wordml" xmlns:w15="http://schemas.microsoft.com/office/word/2012/wordml" xmlns:w16se="http://schemas.microsoft.com/office/word/2015/wordml/symex" xmlns:wpg="http://schemas.microsoft.com/office/word/2010/wordprocessingGroup" xmlns:wpi="http://schemas.microsoft.com/office/word/2010/wordprocessingInk" xmlns:wne="http://schemas.microsoft.com/office/word/2006/wordml" xmlns:wps="http://schemas.microsoft.com/office/word/2010/wordprocessingShape" mc:Ignorable="w14 w15 w16se wp14">
+<w:ftr xmlns:wpc="http://schemas.microsoft.com/office/word/2010/wordprocessingCanvas" xmlns:cx="http://schemas.microsoft.com/office/drawing/2014/chartex" xmlns:cx1="http://schemas.microsoft.com/office/drawing/2015/9/8/chartex" xmlns:cx2="http://schemas.microsoft.com/office/drawing/2015/10/21/chartex" xmlns:cx3="http://schemas.microsoft.com/office/drawing/2016/5/9/chartex" xmlns:cx4="http://schemas.microsoft.com/office/drawing/2016/5/10/chartex" xmlns:cx5="http://schemas.microsoft.com/office/drawing/2016/5/11/chartex" xmlns:cx6="http://schemas.microsoft.com/office/drawing/2016/5/12/chartex" xmlns:cx7="http://schemas.microsoft.com/office/drawing/2016/5/13/chartex" xmlns:cx8="http://schemas.microsoft.com/office/drawing/2016/5/14/chartex" xmlns:mc="http://schemas.openxmlformats.org/markup-compatibility/2006" xmlns:aink="http://schemas.microsoft.com/office/drawing/2016/ink" xmlns:am3d="http://schemas.microsoft.com/office/drawing/2017/model3d" xmlns:o="urn:schemas-microsoft-com:office:office" xmlns:oel="http://schemas.microsoft.com/office/2019/extlst" xmlns:r="http://schemas.openxmlformats.org/officeDocument/2006/relationships" xmlns:m="http://schemas.openxmlformats.org/officeDocument/2006/math" xmlns:v="urn:schemas-microsoft-com:vml" xmlns:wp14="http://schemas.microsoft.com/office/word/2010/wordprocessingDrawing" xmlns:wp="http://schemas.openxmlformats.org/drawingml/2006/wordprocessingDrawing" xmlns:w10="urn:schemas-microsoft-com:office:word" xmlns:w="http://schemas.openxmlformats.org/wordprocessingml/2006/main" xmlns:w14="http://schemas.microsoft.com/office/word/2010/wordml" xmlns:w15="http://schemas.microsoft.com/office/word/2012/wordml" xmlns:w16cex="http://schemas.microsoft.com/office/word/2018/wordml/cex" xmlns:w16cid="http://schemas.microsoft.com/office/word/2016/wordml/cid" xmlns:w16="http://schemas.microsoft.com/office/word/2018/wordml" xmlns:w16sdtdh="http://schemas.microsoft.com/office/word/2020/wordml/sdtdatahash" xmlns:w16se="http://schemas.microsoft.com/office/word/2015/wordml/symex" xmlns:wpg="http://schemas.microsoft.com/office/word/2010/wordprocessingGroup" xmlns:wpi="http://schemas.microsoft.com/office/word/2010/wordprocessingInk" xmlns:wne="http://schemas.microsoft.com/office/word/2006/wordml" xmlns:wps="http://schemas.microsoft.com/office/word/2010/wordprocessingShape" mc:Ignorable="w14 w15 w16se w16cid w16 w16cex w16sdtdh wp14">
   <w:p>
     <w:pPr>
       <w:pStyle w:val="Footer"/>
@@ -1381,7 +1450,7 @@
 </file>
 
 <file path=word/footnotes.xml><?xml version="1.0" encoding="utf-8"?>
-<w:footnotes xmlns:wpc="http://schemas.microsoft.com/office/word/2010/wordprocessingCanvas" xmlns:cx="http://schemas.microsoft.com/office/drawing/2014/chartex" xmlns:cx1="http://schemas.microsoft.com/office/drawing/2015/9/8/chartex" xmlns:mc="http://schemas.openxmlformats.org/markup-compatibility/2006" xmlns:o="urn:schemas-microsoft-com:office:office" xmlns:r="http://schemas.openxmlformats.org/officeDocument/2006/relationships" xmlns:m="http://schemas.openxmlformats.org/officeDocument/2006/math" xmlns:v="urn:schemas-microsoft-com:vml" xmlns:wp14="http://schemas.microsoft.com/office/word/2010/wordprocessingDrawing" xmlns:wp="http://schemas.openxmlformats.org/drawingml/2006/wordprocessingDrawing" xmlns:w10="urn:schemas-microsoft-com:office:word" xmlns:w="http://schemas.openxmlformats.org/wordprocessingml/2006/main" xmlns:w14="http://schemas.microsoft.com/office/word/2010/wordml" xmlns:w15="http://schemas.microsoft.com/office/word/2012/wordml" xmlns:w16se="http://schemas.microsoft.com/office/word/2015/wordml/symex" xmlns:wpg="http://schemas.microsoft.com/office/word/2010/wordprocessingGroup" xmlns:wpi="http://schemas.microsoft.com/office/word/2010/wordprocessingInk" xmlns:wne="http://schemas.microsoft.com/office/word/2006/wordml" xmlns:wps="http://schemas.microsoft.com/office/word/2010/wordprocessingShape" mc:Ignorable="w14 w15 w16se wp14">
+<w:footnotes xmlns:wpc="http://schemas.microsoft.com/office/word/2010/wordprocessingCanvas" xmlns:cx="http://schemas.microsoft.com/office/drawing/2014/chartex" xmlns:cx1="http://schemas.microsoft.com/office/drawing/2015/9/8/chartex" xmlns:cx2="http://schemas.microsoft.com/office/drawing/2015/10/21/chartex" xmlns:cx3="http://schemas.microsoft.com/office/drawing/2016/5/9/chartex" xmlns:cx4="http://schemas.microsoft.com/office/drawing/2016/5/10/chartex" xmlns:cx5="http://schemas.microsoft.com/office/drawing/2016/5/11/chartex" xmlns:cx6="http://schemas.microsoft.com/office/drawing/2016/5/12/chartex" xmlns:cx7="http://schemas.microsoft.com/office/drawing/2016/5/13/chartex" xmlns:cx8="http://schemas.microsoft.com/office/drawing/2016/5/14/chartex" xmlns:mc="http://schemas.openxmlformats.org/markup-compatibility/2006" xmlns:aink="http://schemas.microsoft.com/office/drawing/2016/ink" xmlns:am3d="http://schemas.microsoft.com/office/drawing/2017/model3d" xmlns:o="urn:schemas-microsoft-com:office:office" xmlns:oel="http://schemas.microsoft.com/office/2019/extlst" xmlns:r="http://schemas.openxmlformats.org/officeDocument/2006/relationships" xmlns:m="http://schemas.openxmlformats.org/officeDocument/2006/math" xmlns:v="urn:schemas-microsoft-com:vml" xmlns:wp14="http://schemas.microsoft.com/office/word/2010/wordprocessingDrawing" xmlns:wp="http://schemas.openxmlformats.org/drawingml/2006/wordprocessingDrawing" xmlns:w10="urn:schemas-microsoft-com:office:word" xmlns:w="http://schemas.openxmlformats.org/wordprocessingml/2006/main" xmlns:w14="http://schemas.microsoft.com/office/word/2010/wordml" xmlns:w15="http://schemas.microsoft.com/office/word/2012/wordml" xmlns:w16cex="http://schemas.microsoft.com/office/word/2018/wordml/cex" xmlns:w16cid="http://schemas.microsoft.com/office/word/2016/wordml/cid" xmlns:w16="http://schemas.microsoft.com/office/word/2018/wordml" xmlns:w16sdtdh="http://schemas.microsoft.com/office/word/2020/wordml/sdtdatahash" xmlns:w16se="http://schemas.microsoft.com/office/word/2015/wordml/symex" xmlns:wpg="http://schemas.microsoft.com/office/word/2010/wordprocessingGroup" xmlns:wpi="http://schemas.microsoft.com/office/word/2010/wordprocessingInk" xmlns:wne="http://schemas.microsoft.com/office/word/2006/wordml" xmlns:wps="http://schemas.microsoft.com/office/word/2010/wordprocessingShape" mc:Ignorable="w14 w15 w16se w16cid w16 w16cex w16sdtdh wp14">
   <w:footnote w:type="separator" w:id="-1">
     <w:p>
       <w:r>
@@ -1400,7 +1469,7 @@
 </file>
 
 <file path=word/header1.xml><?xml version="1.0" encoding="utf-8"?>
-<w:hdr xmlns:wpc="http://schemas.microsoft.com/office/word/2010/wordprocessingCanvas" xmlns:cx="http://schemas.microsoft.com/office/drawing/2014/chartex" xmlns:cx1="http://schemas.microsoft.com/office/drawing/2015/9/8/chartex" xmlns:mc="http://schemas.openxmlformats.org/markup-compatibility/2006" xmlns:o="urn:schemas-microsoft-com:office:office" xmlns:r="http://schemas.openxmlformats.org/officeDocument/2006/relationships" xmlns:m="http://schemas.openxmlformats.org/officeDocument/2006/math" xmlns:v="urn:schemas-microsoft-com:vml" xmlns:wp14="http://schemas.microsoft.com/office/word/2010/wordprocessingDrawing" xmlns:wp="http://schemas.openxmlformats.org/drawingml/2006/wordprocessingDrawing" xmlns:w10="urn:schemas-microsoft-com:office:word" xmlns:w="http://schemas.openxmlformats.org/wordprocessingml/2006/main" xmlns:w14="http://schemas.microsoft.com/office/word/2010/wordml" xmlns:w15="http://schemas.microsoft.com/office/word/2012/wordml" xmlns:w16se="http://schemas.microsoft.com/office/word/2015/wordml/symex" xmlns:wpg="http://schemas.microsoft.com/office/word/2010/wordprocessingGroup" xmlns:wpi="http://schemas.microsoft.com/office/word/2010/wordprocessingInk" xmlns:wne="http://schemas.microsoft.com/office/word/2006/wordml" xmlns:wps="http://schemas.microsoft.com/office/word/2010/wordprocessingShape" mc:Ignorable="w14 w15 w16se wp14">
+<w:hdr xmlns:wpc="http://schemas.microsoft.com/office/word/2010/wordprocessingCanvas" xmlns:cx="http://schemas.microsoft.com/office/drawing/2014/chartex" xmlns:cx1="http://schemas.microsoft.com/office/drawing/2015/9/8/chartex" xmlns:cx2="http://schemas.microsoft.com/office/drawing/2015/10/21/chartex" xmlns:cx3="http://schemas.microsoft.com/office/drawing/2016/5/9/chartex" xmlns:cx4="http://schemas.microsoft.com/office/drawing/2016/5/10/chartex" xmlns:cx5="http://schemas.microsoft.com/office/drawing/2016/5/11/chartex" xmlns:cx6="http://schemas.microsoft.com/office/drawing/2016/5/12/chartex" xmlns:cx7="http://schemas.microsoft.com/office/drawing/2016/5/13/chartex" xmlns:cx8="http://schemas.microsoft.com/office/drawing/2016/5/14/chartex" xmlns:mc="http://schemas.openxmlformats.org/markup-compatibility/2006" xmlns:aink="http://schemas.microsoft.com/office/drawing/2016/ink" xmlns:am3d="http://schemas.microsoft.com/office/drawing/2017/model3d" xmlns:o="urn:schemas-microsoft-com:office:office" xmlns:oel="http://schemas.microsoft.com/office/2019/extlst" xmlns:r="http://schemas.openxmlformats.org/officeDocument/2006/relationships" xmlns:m="http://schemas.openxmlformats.org/officeDocument/2006/math" xmlns:v="urn:schemas-microsoft-com:vml" xmlns:wp14="http://schemas.microsoft.com/office/word/2010/wordprocessingDrawing" xmlns:wp="http://schemas.openxmlformats.org/drawingml/2006/wordprocessingDrawing" xmlns:w10="urn:schemas-microsoft-com:office:word" xmlns:w="http://schemas.openxmlformats.org/wordprocessingml/2006/main" xmlns:w14="http://schemas.microsoft.com/office/word/2010/wordml" xmlns:w15="http://schemas.microsoft.com/office/word/2012/wordml" xmlns:w16cex="http://schemas.microsoft.com/office/word/2018/wordml/cex" xmlns:w16cid="http://schemas.microsoft.com/office/word/2016/wordml/cid" xmlns:w16="http://schemas.microsoft.com/office/word/2018/wordml" xmlns:w16sdtdh="http://schemas.microsoft.com/office/word/2020/wordml/sdtdatahash" xmlns:w16se="http://schemas.microsoft.com/office/word/2015/wordml/symex" xmlns:wpg="http://schemas.microsoft.com/office/word/2010/wordprocessingGroup" xmlns:wpi="http://schemas.microsoft.com/office/word/2010/wordprocessingInk" xmlns:wne="http://schemas.microsoft.com/office/word/2006/wordml" xmlns:wps="http://schemas.microsoft.com/office/word/2010/wordprocessingShape" mc:Ignorable="w14 w15 w16se w16cid w16 w16cex w16sdtdh wp14">
   <w:p>
     <w:pPr>
       <w:pStyle w:val="Header"/>
@@ -1410,7 +1479,7 @@
 </file>
 
 <file path=word/header2.xml><?xml version="1.0" encoding="utf-8"?>
-<w:hdr xmlns:wpc="http://schemas.microsoft.com/office/word/2010/wordprocessingCanvas" xmlns:cx="http://schemas.microsoft.com/office/drawing/2014/chartex" xmlns:cx1="http://schemas.microsoft.com/office/drawing/2015/9/8/chartex" xmlns:mc="http://schemas.openxmlformats.org/markup-compatibility/2006" xmlns:o="urn:schemas-microsoft-com:office:office" xmlns:r="http://schemas.openxmlformats.org/officeDocument/2006/relationships" xmlns:m="http://schemas.openxmlformats.org/officeDocument/2006/math" xmlns:v="urn:schemas-microsoft-com:vml" xmlns:wp14="http://schemas.microsoft.com/office/word/2010/wordprocessingDrawing" xmlns:wp="http://schemas.openxmlformats.org/drawingml/2006/wordprocessingDrawing" xmlns:w10="urn:schemas-microsoft-com:office:word" xmlns:w="http://schemas.openxmlformats.org/wordprocessingml/2006/main" xmlns:w14="http://schemas.microsoft.com/office/word/2010/wordml" xmlns:w15="http://schemas.microsoft.com/office/word/2012/wordml" xmlns:w16se="http://schemas.microsoft.com/office/word/2015/wordml/symex" xmlns:wpg="http://schemas.microsoft.com/office/word/2010/wordprocessingGroup" xmlns:wpi="http://schemas.microsoft.com/office/word/2010/wordprocessingInk" xmlns:wne="http://schemas.microsoft.com/office/word/2006/wordml" xmlns:wps="http://schemas.microsoft.com/office/word/2010/wordprocessingShape" mc:Ignorable="w14 w15 w16se wp14">
+<w:hdr xmlns:wpc="http://schemas.microsoft.com/office/word/2010/wordprocessingCanvas" xmlns:cx="http://schemas.microsoft.com/office/drawing/2014/chartex" xmlns:cx1="http://schemas.microsoft.com/office/drawing/2015/9/8/chartex" xmlns:cx2="http://schemas.microsoft.com/office/drawing/2015/10/21/chartex" xmlns:cx3="http://schemas.microsoft.com/office/drawing/2016/5/9/chartex" xmlns:cx4="http://schemas.microsoft.com/office/drawing/2016/5/10/chartex" xmlns:cx5="http://schemas.microsoft.com/office/drawing/2016/5/11/chartex" xmlns:cx6="http://schemas.microsoft.com/office/drawing/2016/5/12/chartex" xmlns:cx7="http://schemas.microsoft.com/office/drawing/2016/5/13/chartex" xmlns:cx8="http://schemas.microsoft.com/office/drawing/2016/5/14/chartex" xmlns:mc="http://schemas.openxmlformats.org/markup-compatibility/2006" xmlns:aink="http://schemas.microsoft.com/office/drawing/2016/ink" xmlns:am3d="http://schemas.microsoft.com/office/drawing/2017/model3d" xmlns:o="urn:schemas-microsoft-com:office:office" xmlns:oel="http://schemas.microsoft.com/office/2019/extlst" xmlns:r="http://schemas.openxmlformats.org/officeDocument/2006/relationships" xmlns:m="http://schemas.openxmlformats.org/officeDocument/2006/math" xmlns:v="urn:schemas-microsoft-com:vml" xmlns:wp14="http://schemas.microsoft.com/office/word/2010/wordprocessingDrawing" xmlns:wp="http://schemas.openxmlformats.org/drawingml/2006/wordprocessingDrawing" xmlns:w10="urn:schemas-microsoft-com:office:word" xmlns:w="http://schemas.openxmlformats.org/wordprocessingml/2006/main" xmlns:w14="http://schemas.microsoft.com/office/word/2010/wordml" xmlns:w15="http://schemas.microsoft.com/office/word/2012/wordml" xmlns:w16cex="http://schemas.microsoft.com/office/word/2018/wordml/cex" xmlns:w16cid="http://schemas.microsoft.com/office/word/2016/wordml/cid" xmlns:w16="http://schemas.microsoft.com/office/word/2018/wordml" xmlns:w16sdtdh="http://schemas.microsoft.com/office/word/2020/wordml/sdtdatahash" xmlns:w16se="http://schemas.microsoft.com/office/word/2015/wordml/symex" xmlns:wpg="http://schemas.microsoft.com/office/word/2010/wordprocessingGroup" xmlns:wpi="http://schemas.microsoft.com/office/word/2010/wordprocessingInk" xmlns:wne="http://schemas.microsoft.com/office/word/2006/wordml" xmlns:wps="http://schemas.microsoft.com/office/word/2010/wordprocessingShape" mc:Ignorable="w14 w15 w16se w16cid w16 w16cex w16sdtdh wp14">
   <w:p>
     <w:pPr>
       <w:pStyle w:val="NoSpacing"/>
@@ -1424,8 +1493,6 @@
         <w:szCs w:val="20"/>
       </w:rPr>
     </w:pPr>
-    <w:bookmarkStart w:id="2" w:name="_GoBack"/>
-    <w:bookmarkEnd w:id="2"/>
     <w:r>
       <w:rPr>
         <w:rFonts w:ascii="Courier New" w:hAnsi="Courier New" w:cs="Courier New"/>
@@ -1956,7 +2023,7 @@
         </mc:Choice>
         <mc:Fallback>
           <w:pict>
-            <v:group w14:anchorId="5F559B63" id="Group 4" o:spid="_x0000_s1026" style="position:absolute;margin-left:-3pt;margin-top:-10.5pt;width:437.55pt;height:42.25pt;z-index:251664384" coordsize="55568,5363" o:gfxdata="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">
+            <v:group w14:anchorId="5F559B63" id="Group 4" o:spid="_x0000_s1026" style="position:absolute;margin-left:-3pt;margin-top:-10.5pt;width:437.55pt;height:42.25pt;z-index:251664384" coordsize="55568,5363" o:gfxdata="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">
               <v:group id="Group 35" o:spid="_x0000_s1027" style="position:absolute;left:13049;top:4381;width:42519;height:298" coordsize="46634,301" o:gfxdata="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">
                 <v:line id="Straight Connector 1" o:spid="_x0000_s1028" style="position:absolute;visibility:visible;mso-wrap-style:square" from="0,0" to="46634,0" o:connectortype="straight" o:gfxdata="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" strokecolor="#0070c0" strokeweight="2pt"/>
                 <v:line id="Straight Connector 2" o:spid="_x0000_s1029" style="position:absolute;visibility:visible;mso-wrap-style:square" from="0,301" to="46634,301" o:connectortype="straight" o:gfxdata="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" strokecolor="#0070c0"/>
@@ -2201,9 +2268,8 @@
                   <v:path o:extrusionok="f" gradientshapeok="t" o:connecttype="rect"/>
                   <o:lock v:ext="edit" aspectratio="t"/>
                 </v:shapetype>
-                <v:shape id="Picture 15" o:spid="_x0000_s1035" type="#_x0000_t75" style="position:absolute;top:292;width:5010;height:5011;visibility:visible;mso-wrap-style:square" o:gfxdata="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">
+                <v:shape id="Picture 15" o:spid="_x0000_s1035" type="#_x0000_t75" style="position:absolute;top:292;width:5010;height:5011;visibility:visible;mso-wrap-style:square" o:gfxdata="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">
                   <v:imagedata r:id="rId2" o:title=""/>
-                  <v:path arrowok="t"/>
                 </v:shape>
               </v:group>
             </v:group>
@@ -2285,7 +2351,7 @@
 </file>
 
 <file path=word/header3.xml><?xml version="1.0" encoding="utf-8"?>
-<w:hdr xmlns:wpc="http://schemas.microsoft.com/office/word/2010/wordprocessingCanvas" xmlns:cx="http://schemas.microsoft.com/office/drawing/2014/chartex" xmlns:cx1="http://schemas.microsoft.com/office/drawing/2015/9/8/chartex" xmlns:mc="http://schemas.openxmlformats.org/markup-compatibility/2006" xmlns:o="urn:schemas-microsoft-com:office:office" xmlns:r="http://schemas.openxmlformats.org/officeDocument/2006/relationships" xmlns:m="http://schemas.openxmlformats.org/officeDocument/2006/math" xmlns:v="urn:schemas-microsoft-com:vml" xmlns:wp14="http://schemas.microsoft.com/office/word/2010/wordprocessingDrawing" xmlns:wp="http://schemas.openxmlformats.org/drawingml/2006/wordprocessingDrawing" xmlns:w10="urn:schemas-microsoft-com:office:word" xmlns:w="http://schemas.openxmlformats.org/wordprocessingml/2006/main" xmlns:w14="http://schemas.microsoft.com/office/word/2010/wordml" xmlns:w15="http://schemas.microsoft.com/office/word/2012/wordml" xmlns:w16se="http://schemas.microsoft.com/office/word/2015/wordml/symex" xmlns:wpg="http://schemas.microsoft.com/office/word/2010/wordprocessingGroup" xmlns:wpi="http://schemas.microsoft.com/office/word/2010/wordprocessingInk" xmlns:wne="http://schemas.microsoft.com/office/word/2006/wordml" xmlns:wps="http://schemas.microsoft.com/office/word/2010/wordprocessingShape" mc:Ignorable="w14 w15 w16se wp14">
+<w:hdr xmlns:wpc="http://schemas.microsoft.com/office/word/2010/wordprocessingCanvas" xmlns:cx="http://schemas.microsoft.com/office/drawing/2014/chartex" xmlns:cx1="http://schemas.microsoft.com/office/drawing/2015/9/8/chartex" xmlns:cx2="http://schemas.microsoft.com/office/drawing/2015/10/21/chartex" xmlns:cx3="http://schemas.microsoft.com/office/drawing/2016/5/9/chartex" xmlns:cx4="http://schemas.microsoft.com/office/drawing/2016/5/10/chartex" xmlns:cx5="http://schemas.microsoft.com/office/drawing/2016/5/11/chartex" xmlns:cx6="http://schemas.microsoft.com/office/drawing/2016/5/12/chartex" xmlns:cx7="http://schemas.microsoft.com/office/drawing/2016/5/13/chartex" xmlns:cx8="http://schemas.microsoft.com/office/drawing/2016/5/14/chartex" xmlns:mc="http://schemas.openxmlformats.org/markup-compatibility/2006" xmlns:aink="http://schemas.microsoft.com/office/drawing/2016/ink" xmlns:am3d="http://schemas.microsoft.com/office/drawing/2017/model3d" xmlns:o="urn:schemas-microsoft-com:office:office" xmlns:oel="http://schemas.microsoft.com/office/2019/extlst" xmlns:r="http://schemas.openxmlformats.org/officeDocument/2006/relationships" xmlns:m="http://schemas.openxmlformats.org/officeDocument/2006/math" xmlns:v="urn:schemas-microsoft-com:vml" xmlns:wp14="http://schemas.microsoft.com/office/word/2010/wordprocessingDrawing" xmlns:wp="http://schemas.openxmlformats.org/drawingml/2006/wordprocessingDrawing" xmlns:w10="urn:schemas-microsoft-com:office:word" xmlns:w="http://schemas.openxmlformats.org/wordprocessingml/2006/main" xmlns:w14="http://schemas.microsoft.com/office/word/2010/wordml" xmlns:w15="http://schemas.microsoft.com/office/word/2012/wordml" xmlns:w16cex="http://schemas.microsoft.com/office/word/2018/wordml/cex" xmlns:w16cid="http://schemas.microsoft.com/office/word/2016/wordml/cid" xmlns:w16="http://schemas.microsoft.com/office/word/2018/wordml" xmlns:w16sdtdh="http://schemas.microsoft.com/office/word/2020/wordml/sdtdatahash" xmlns:w16se="http://schemas.microsoft.com/office/word/2015/wordml/symex" xmlns:wpg="http://schemas.microsoft.com/office/word/2010/wordprocessingGroup" xmlns:wpi="http://schemas.microsoft.com/office/word/2010/wordprocessingInk" xmlns:wne="http://schemas.microsoft.com/office/word/2006/wordml" xmlns:wps="http://schemas.microsoft.com/office/word/2010/wordprocessingShape" mc:Ignorable="w14 w15 w16se w16cid w16 w16cex w16sdtdh wp14">
   <w:p>
     <w:pPr>
       <w:pStyle w:val="Header"/>
@@ -2295,7 +2361,7 @@
 </file>
 
 <file path=word/numbering.xml><?xml version="1.0" encoding="utf-8"?>
-<w:numbering xmlns:wpc="http://schemas.microsoft.com/office/word/2010/wordprocessingCanvas" xmlns:cx="http://schemas.microsoft.com/office/drawing/2014/chartex" xmlns:cx1="http://schemas.microsoft.com/office/drawing/2015/9/8/chartex" xmlns:mc="http://schemas.openxmlformats.org/markup-compatibility/2006" xmlns:o="urn:schemas-microsoft-com:office:office" xmlns:r="http://schemas.openxmlformats.org/officeDocument/2006/relationships" xmlns:m="http://schemas.openxmlformats.org/officeDocument/2006/math" xmlns:v="urn:schemas-microsoft-com:vml" xmlns:wp14="http://schemas.microsoft.com/office/word/2010/wordprocessingDrawing" xmlns:wp="http://schemas.openxmlformats.org/drawingml/2006/wordprocessingDrawing" xmlns:w10="urn:schemas-microsoft-com:office:word" xmlns:w="http://schemas.openxmlformats.org/wordprocessingml/2006/main" xmlns:w14="http://schemas.microsoft.com/office/word/2010/wordml" xmlns:w15="http://schemas.microsoft.com/office/word/2012/wordml" xmlns:w16se="http://schemas.microsoft.com/office/word/2015/wordml/symex" xmlns:wpg="http://schemas.microsoft.com/office/word/2010/wordprocessingGroup" xmlns:wpi="http://schemas.microsoft.com/office/word/2010/wordprocessingInk" xmlns:wne="http://schemas.microsoft.com/office/word/2006/wordml" xmlns:wps="http://schemas.microsoft.com/office/word/2010/wordprocessingShape" mc:Ignorable="w14 w15 w16se wp14">
+<w:numbering xmlns:wpc="http://schemas.microsoft.com/office/word/2010/wordprocessingCanvas" xmlns:cx="http://schemas.microsoft.com/office/drawing/2014/chartex" xmlns:cx1="http://schemas.microsoft.com/office/drawing/2015/9/8/chartex" xmlns:cx2="http://schemas.microsoft.com/office/drawing/2015/10/21/chartex" xmlns:cx3="http://schemas.microsoft.com/office/drawing/2016/5/9/chartex" xmlns:cx4="http://schemas.microsoft.com/office/drawing/2016/5/10/chartex" xmlns:cx5="http://schemas.microsoft.com/office/drawing/2016/5/11/chartex" xmlns:cx6="http://schemas.microsoft.com/office/drawing/2016/5/12/chartex" xmlns:cx7="http://schemas.microsoft.com/office/drawing/2016/5/13/chartex" xmlns:cx8="http://schemas.microsoft.com/office/drawing/2016/5/14/chartex" xmlns:mc="http://schemas.openxmlformats.org/markup-compatibility/2006" xmlns:aink="http://schemas.microsoft.com/office/drawing/2016/ink" xmlns:am3d="http://schemas.microsoft.com/office/drawing/2017/model3d" xmlns:o="urn:schemas-microsoft-com:office:office" xmlns:oel="http://schemas.microsoft.com/office/2019/extlst" xmlns:r="http://schemas.openxmlformats.org/officeDocument/2006/relationships" xmlns:m="http://schemas.openxmlformats.org/officeDocument/2006/math" xmlns:v="urn:schemas-microsoft-com:vml" xmlns:wp14="http://schemas.microsoft.com/office/word/2010/wordprocessingDrawing" xmlns:wp="http://schemas.openxmlformats.org/drawingml/2006/wordprocessingDrawing" xmlns:w10="urn:schemas-microsoft-com:office:word" xmlns:w="http://schemas.openxmlformats.org/wordprocessingml/2006/main" xmlns:w14="http://schemas.microsoft.com/office/word/2010/wordml" xmlns:w15="http://schemas.microsoft.com/office/word/2012/wordml" xmlns:w16cex="http://schemas.microsoft.com/office/word/2018/wordml/cex" xmlns:w16cid="http://schemas.microsoft.com/office/word/2016/wordml/cid" xmlns:w16="http://schemas.microsoft.com/office/word/2018/wordml" xmlns:w16sdtdh="http://schemas.microsoft.com/office/word/2020/wordml/sdtdatahash" xmlns:w16se="http://schemas.microsoft.com/office/word/2015/wordml/symex" xmlns:wpg="http://schemas.microsoft.com/office/word/2010/wordprocessingGroup" xmlns:wpi="http://schemas.microsoft.com/office/word/2010/wordprocessingInk" xmlns:wne="http://schemas.microsoft.com/office/word/2006/wordml" xmlns:wps="http://schemas.microsoft.com/office/word/2010/wordprocessingShape" mc:Ignorable="w14 w15 w16se w16cid w16 w16cex w16sdtdh wp14">
   <w:abstractNum w:abstractNumId="0" w15:restartNumberingAfterBreak="0">
     <w:nsid w:val="33E63B5A"/>
     <w:multiLevelType w:val="hybridMultilevel"/>
@@ -2412,14 +2478,14 @@
       </w:pPr>
     </w:lvl>
   </w:abstractNum>
-  <w:num w:numId="1">
+  <w:num w:numId="1" w16cid:durableId="1352955399">
     <w:abstractNumId w:val="0"/>
   </w:num>
 </w:numbering>
 </file>
 
 <file path=word/styles.xml><?xml version="1.0" encoding="utf-8"?>
-<w:styles xmlns:mc="http://schemas.openxmlformats.org/markup-compatibility/2006" xmlns:r="http://schemas.openxmlformats.org/officeDocument/2006/relationships" xmlns:w="http://schemas.openxmlformats.org/wordprocessingml/2006/main" xmlns:w14="http://schemas.microsoft.com/office/word/2010/wordml" xmlns:w15="http://schemas.microsoft.com/office/word/2012/wordml" xmlns:w16se="http://schemas.microsoft.com/office/word/2015/wordml/symex" mc:Ignorable="w14 w15 w16se">
+<w:styles xmlns:mc="http://schemas.openxmlformats.org/markup-compatibility/2006" xmlns:r="http://schemas.openxmlformats.org/officeDocument/2006/relationships" xmlns:w="http://schemas.openxmlformats.org/wordprocessingml/2006/main" xmlns:w14="http://schemas.microsoft.com/office/word/2010/wordml" xmlns:w15="http://schemas.microsoft.com/office/word/2012/wordml" xmlns:w16cex="http://schemas.microsoft.com/office/word/2018/wordml/cex" xmlns:w16cid="http://schemas.microsoft.com/office/word/2016/wordml/cid" xmlns:w16="http://schemas.microsoft.com/office/word/2018/wordml" xmlns:w16sdtdh="http://schemas.microsoft.com/office/word/2020/wordml/sdtdatahash" xmlns:w16se="http://schemas.microsoft.com/office/word/2015/wordml/symex" mc:Ignorable="w14 w15 w16se w16cid w16 w16cex w16sdtdh">
   <w:docDefaults>
     <w:rPrDefault>
       <w:rPr>
@@ -2435,7 +2501,7 @@
       </w:pPr>
     </w:pPrDefault>
   </w:docDefaults>
-  <w:latentStyles w:defLockedState="0" w:defUIPriority="99" w:defSemiHidden="0" w:defUnhideWhenUsed="0" w:defQFormat="0" w:count="371">
+  <w:latentStyles w:defLockedState="0" w:defUIPriority="99" w:defSemiHidden="0" w:defUnhideWhenUsed="0" w:defQFormat="0" w:count="376">
     <w:lsdException w:name="Normal" w:uiPriority="0" w:qFormat="1"/>
     <w:lsdException w:name="heading 1" w:uiPriority="9" w:qFormat="1"/>
     <w:lsdException w:name="heading 2" w:semiHidden="1" w:uiPriority="9" w:unhideWhenUsed="1" w:qFormat="1"/>
@@ -2807,6 +2873,11 @@
     <w:lsdException w:name="List Table 5 Dark Accent 6" w:uiPriority="50"/>
     <w:lsdException w:name="List Table 6 Colorful Accent 6" w:uiPriority="51"/>
     <w:lsdException w:name="List Table 7 Colorful Accent 6" w:uiPriority="52"/>
+    <w:lsdException w:name="Mention" w:semiHidden="1" w:unhideWhenUsed="1"/>
+    <w:lsdException w:name="Smart Hyperlink" w:semiHidden="1" w:unhideWhenUsed="1"/>
+    <w:lsdException w:name="Hashtag" w:semiHidden="1" w:unhideWhenUsed="1"/>
+    <w:lsdException w:name="Unresolved Mention" w:semiHidden="1" w:unhideWhenUsed="1"/>
+    <w:lsdException w:name="Smart Link" w:semiHidden="1" w:unhideWhenUsed="1"/>
   </w:latentStyles>
   <w:style w:type="paragraph" w:default="1" w:styleId="Normal">
     <w:name w:val="Normal"/>
@@ -3046,8 +3117,8 @@
       <w:szCs w:val="24"/>
     </w:rPr>
   </w:style>
-  <w:style w:type="character" w:customStyle="1" w:styleId="UnresolvedMention">
-    <w:name w:val="Unresolved Mention"/>
+  <w:style w:type="character" w:customStyle="1" w:styleId="UnresolvedMention1">
+    <w:name w:val="Unresolved Mention1"/>
     <w:basedOn w:val="DefaultParagraphFont"/>
     <w:uiPriority w:val="99"/>
     <w:semiHidden/>
@@ -3361,12 +3432,9 @@
 </file>
 
 <file path=customXml/item1.xml><?xml version="1.0" encoding="utf-8"?>
-<?mso-contentType ?>
-<FormTemplates xmlns="http://schemas.microsoft.com/sharepoint/v3/contenttype/forms">
-  <Display>DocumentLibraryForm</Display>
-  <Edit>DocumentLibraryForm</Edit>
-  <New>DocumentLibraryForm</New>
-</FormTemplates>
+<p:properties xmlns:p="http://schemas.microsoft.com/office/2006/metadata/properties" xmlns:xsi="http://www.w3.org/2001/XMLSchema-instance" xmlns:pc="http://schemas.microsoft.com/office/infopath/2007/PartnerControls">
+  <documentManagement/>
+</p:properties>
 </file>
 
 <file path=customXml/item2.xml><?xml version="1.0" encoding="utf-8"?>
@@ -3516,15 +3584,19 @@
 </file>
 
 <file path=customXml/item3.xml><?xml version="1.0" encoding="utf-8"?>
-<p:properties xmlns:p="http://schemas.microsoft.com/office/2006/metadata/properties" xmlns:xsi="http://www.w3.org/2001/XMLSchema-instance" xmlns:pc="http://schemas.microsoft.com/office/infopath/2007/PartnerControls">
-  <documentManagement/>
-</p:properties>
+<?mso-contentType ?>
+<FormTemplates xmlns="http://schemas.microsoft.com/sharepoint/v3/contenttype/forms">
+  <Display>DocumentLibraryForm</Display>
+  <Edit>DocumentLibraryForm</Edit>
+  <New>DocumentLibraryForm</New>
+</FormTemplates>
 </file>
 
 <file path=customXml/itemProps1.xml><?xml version="1.0" encoding="utf-8"?>
-<ds:datastoreItem xmlns:ds="http://schemas.openxmlformats.org/officeDocument/2006/customXml" ds:itemID="{E0DCD52B-CA44-48FA-82D3-06D523D863EF}">
+<ds:datastoreItem xmlns:ds="http://schemas.openxmlformats.org/officeDocument/2006/customXml" ds:itemID="{9F3C6622-8319-4FAF-BD87-20C6B6374129}">
   <ds:schemaRefs>
-    <ds:schemaRef ds:uri="http://schemas.microsoft.com/sharepoint/v3/contenttype/forms"/>
+    <ds:schemaRef ds:uri="http://schemas.microsoft.com/office/2006/metadata/properties"/>
+    <ds:schemaRef ds:uri="http://schemas.microsoft.com/office/infopath/2007/PartnerControls"/>
   </ds:schemaRefs>
 </ds:datastoreItem>
 </file>
@@ -3548,10 +3620,9 @@
 </file>
 
 <file path=customXml/itemProps3.xml><?xml version="1.0" encoding="utf-8"?>
-<ds:datastoreItem xmlns:ds="http://schemas.openxmlformats.org/officeDocument/2006/customXml" ds:itemID="{9F3C6622-8319-4FAF-BD87-20C6B6374129}">
+<ds:datastoreItem xmlns:ds="http://schemas.openxmlformats.org/officeDocument/2006/customXml" ds:itemID="{E0DCD52B-CA44-48FA-82D3-06D523D863EF}">
   <ds:schemaRefs>
-    <ds:schemaRef ds:uri="http://schemas.microsoft.com/office/2006/metadata/properties"/>
-    <ds:schemaRef ds:uri="http://schemas.microsoft.com/office/infopath/2007/PartnerControls"/>
+    <ds:schemaRef ds:uri="http://schemas.microsoft.com/sharepoint/v3/contenttype/forms"/>
   </ds:schemaRefs>
 </ds:datastoreItem>
 </file>
</xml_diff>